<commit_message>
Mise a jour Structure
Ajout des fichier screnneshot pour decrire les wireframe et mise a jour de la structure avec ajout des fichiers d'extension de app_theme
</commit_message>
<xml_diff>
--- a/STRUCTURE COMPLÈTE DU PROJET TAXASGE.docx
+++ b/STRUCTURE COMPLÈTE DU PROJET TAXASGE.docx
@@ -1077,11 +1077,6 @@
           <w:lang w:val="en-US"/>
         </w:rPr>
         <w:br/>
-      </w:r>
-      <w:r>
-        <w:rPr>
-          <w:lang w:val="en-US"/>
-        </w:rPr>
         <w:t xml:space="preserve">|   </w:t>
       </w:r>
       <w:r>
@@ -1451,83 +1446,48 @@
       <w:proofErr w:type="spellEnd"/>
     </w:p>
     <w:p>
-      <w:pPr>
-        <w:rPr>
-          <w:lang w:val="en-US"/>
-        </w:rPr>
-      </w:pPr>
-      <w:r>
-        <w:rPr>
-          <w:lang w:val="en-US"/>
-        </w:rPr>
-        <w:t xml:space="preserve">│   </w:t>
-      </w:r>
-      <w:r>
-        <w:rPr>
-          <w:rFonts w:ascii="MS Gothic" w:eastAsia="MS Gothic" w:hAnsi="MS Gothic" w:cs="MS Gothic" w:hint="eastAsia"/>
-          <w:lang w:val="en-US"/>
-        </w:rPr>
-        <w:t>├</w:t>
-      </w:r>
-      <w:r>
-        <w:rPr>
-          <w:rFonts w:ascii="Calibri" w:hAnsi="Calibri" w:cs="Calibri"/>
-          <w:lang w:val="en-US"/>
-        </w:rPr>
-        <w:t>──</w:t>
-      </w:r>
-      <w:r>
-        <w:rPr>
-          <w:lang w:val="en-US"/>
-        </w:rPr>
-        <w:t xml:space="preserve"> </w:t>
-      </w:r>
-      <w:proofErr w:type="spellStart"/>
-      <w:r>
-        <w:rPr>
-          <w:lang w:val="en-US"/>
-        </w:rPr>
+      <w:r>
+        <w:t xml:space="preserve">│   </w:t>
+      </w:r>
+      <w:r>
+        <w:rPr>
+          <w:rFonts w:ascii="MS Gothic" w:eastAsia="MS Gothic" w:hAnsi="MS Gothic" w:cs="MS Gothic" w:hint="eastAsia"/>
+        </w:rPr>
+        <w:t>├</w:t>
+      </w:r>
+      <w:r>
+        <w:rPr>
+          <w:rFonts w:ascii="Calibri" w:hAnsi="Calibri" w:cs="Calibri"/>
+        </w:rPr>
+        <w:t>──</w:t>
+      </w:r>
+      <w:r>
+        <w:t xml:space="preserve"> </w:t>
+      </w:r>
+      <w:proofErr w:type="spellStart"/>
+      <w:r>
         <w:t>categoria</w:t>
       </w:r>
       <w:r>
-        <w:rPr>
-          <w:lang w:val="en-US"/>
-        </w:rPr>
         <w:t>.dart</w:t>
       </w:r>
       <w:proofErr w:type="spellEnd"/>
       <w:r>
-        <w:rPr>
-          <w:lang w:val="en-US"/>
-        </w:rPr>
         <w:br/>
         <w:t>|    |</w:t>
       </w:r>
       <w:r>
         <w:rPr>
           <w:rFonts w:ascii="Calibri" w:hAnsi="Calibri" w:cs="Calibri"/>
-          <w:lang w:val="en-US"/>
-        </w:rPr>
-        <w:t>──</w:t>
-      </w:r>
-      <w:r>
-        <w:rPr>
-          <w:lang w:val="en-US"/>
-        </w:rPr>
-        <w:t xml:space="preserve"> </w:t>
-      </w:r>
-      <w:proofErr w:type="spellStart"/>
-      <w:r>
-        <w:rPr>
-          <w:lang w:val="en-US"/>
-        </w:rPr>
-        <w:t>sub_</w:t>
-      </w:r>
-      <w:r>
-        <w:rPr>
-          <w:lang w:val="en-US"/>
-        </w:rPr>
-        <w:t>categoria.dart</w:t>
+        </w:rPr>
+        <w:t>──</w:t>
+      </w:r>
+      <w:r>
+        <w:t xml:space="preserve"> </w:t>
+      </w:r>
+      <w:proofErr w:type="spellStart"/>
+      <w:r>
+        <w:t>sub_categoria.dart</w:t>
       </w:r>
       <w:proofErr w:type="spellEnd"/>
     </w:p>
@@ -2660,6 +2620,63 @@
         <w:t>app_theme.dart</w:t>
       </w:r>
       <w:proofErr w:type="spellEnd"/>
+      <w:r>
+        <w:br/>
+      </w:r>
+      <w:r>
+        <w:t xml:space="preserve">│   </w:t>
+      </w:r>
+      <w:r>
+        <w:rPr>
+          <w:rFonts w:ascii="MS Gothic" w:eastAsia="MS Gothic" w:hAnsi="MS Gothic" w:cs="MS Gothic" w:hint="eastAsia"/>
+        </w:rPr>
+        <w:t>├</w:t>
+      </w:r>
+      <w:r>
+        <w:rPr>
+          <w:rFonts w:ascii="Calibri" w:hAnsi="Calibri" w:cs="Calibri"/>
+        </w:rPr>
+        <w:t>──</w:t>
+      </w:r>
+      <w:r>
+        <w:t xml:space="preserve"> </w:t>
+      </w:r>
+      <w:proofErr w:type="spellStart"/>
+      <w:r>
+        <w:t>custom_widgets_styles.dart</w:t>
+      </w:r>
+      <w:proofErr w:type="spellEnd"/>
+      <w:r>
+        <w:t xml:space="preserve"> # Styles des widgets personnalisés</w:t>
+      </w:r>
+    </w:p>
+    <w:p>
+      <w:r>
+        <w:t xml:space="preserve">│   </w:t>
+      </w:r>
+      <w:r>
+        <w:rPr>
+          <w:rFonts w:ascii="MS Gothic" w:eastAsia="MS Gothic" w:hAnsi="MS Gothic" w:cs="MS Gothic" w:hint="eastAsia"/>
+        </w:rPr>
+        <w:t>├</w:t>
+      </w:r>
+      <w:r>
+        <w:rPr>
+          <w:rFonts w:ascii="Calibri" w:hAnsi="Calibri" w:cs="Calibri"/>
+        </w:rPr>
+        <w:t>──</w:t>
+      </w:r>
+      <w:r>
+        <w:t xml:space="preserve"> </w:t>
+      </w:r>
+      <w:proofErr w:type="spellStart"/>
+      <w:r>
+        <w:t>extensions.dart</w:t>
+      </w:r>
+      <w:proofErr w:type="spellEnd"/>
+      <w:r>
+        <w:t xml:space="preserve"> # Extensions pour faciliter l'utilisation du thème</w:t>
+      </w:r>
     </w:p>
     <w:p>
       <w:r>
@@ -3376,12 +3393,12 @@
           <w:b/>
           <w:bCs/>
         </w:rPr>
+        <w:lastRenderedPageBreak/>
         <w:t>Structure détaillée du dossier assets/</w:t>
       </w:r>
     </w:p>
     <w:p>
       <w:r>
-        <w:lastRenderedPageBreak/>
         <w:t>assets/</w:t>
       </w:r>
     </w:p>
@@ -3936,6 +3953,7 @@
         <w:rPr>
           <w:rFonts w:ascii="MS Gothic" w:eastAsia="MS Gothic" w:hAnsi="MS Gothic" w:cs="MS Gothic" w:hint="eastAsia"/>
         </w:rPr>
+        <w:lastRenderedPageBreak/>
         <w:t>├</w:t>
       </w:r>
       <w:r>
@@ -3950,7 +3968,6 @@
     </w:p>
     <w:p>
       <w:r>
-        <w:lastRenderedPageBreak/>
         <w:t xml:space="preserve">│   </w:t>
       </w:r>
       <w:r>
@@ -4608,547 +4625,548 @@
           <w:b/>
           <w:bCs/>
         </w:rPr>
+        <w:lastRenderedPageBreak/>
         <w:t>Structure détaillée du dossier backend/ (pour la Phase 6)</w:t>
       </w:r>
     </w:p>
     <w:p>
       <w:r>
+        <w:t>backend/                        # Code du serveur Node.js</w:t>
+      </w:r>
+    </w:p>
+    <w:p>
+      <w:r>
+        <w:rPr>
+          <w:rFonts w:ascii="MS Gothic" w:eastAsia="MS Gothic" w:hAnsi="MS Gothic" w:cs="MS Gothic" w:hint="eastAsia"/>
+        </w:rPr>
+        <w:t>├</w:t>
+      </w:r>
+      <w:r>
+        <w:rPr>
+          <w:rFonts w:ascii="Calibri" w:hAnsi="Calibri" w:cs="Calibri"/>
+        </w:rPr>
+        <w:t>──</w:t>
+      </w:r>
+      <w:r>
+        <w:t xml:space="preserve"> server.js                   # Point d'entr</w:t>
+      </w:r>
+      <w:r>
+        <w:rPr>
+          <w:rFonts w:ascii="Calibri" w:hAnsi="Calibri" w:cs="Calibri"/>
+        </w:rPr>
+        <w:t>é</w:t>
+      </w:r>
+      <w:r>
+        <w:t>e du serveur</w:t>
+      </w:r>
+    </w:p>
+    <w:p>
+      <w:r>
+        <w:rPr>
+          <w:rFonts w:ascii="MS Gothic" w:eastAsia="MS Gothic" w:hAnsi="MS Gothic" w:cs="MS Gothic" w:hint="eastAsia"/>
+        </w:rPr>
+        <w:t>├</w:t>
+      </w:r>
+      <w:r>
+        <w:rPr>
+          <w:rFonts w:ascii="Calibri" w:hAnsi="Calibri" w:cs="Calibri"/>
+        </w:rPr>
+        <w:t>──</w:t>
+      </w:r>
+      <w:r>
+        <w:t xml:space="preserve"> </w:t>
+      </w:r>
+      <w:proofErr w:type="spellStart"/>
+      <w:r>
+        <w:t>package.json</w:t>
+      </w:r>
+      <w:proofErr w:type="spellEnd"/>
+      <w:r>
+        <w:t xml:space="preserve">                # Configuration </w:t>
+      </w:r>
+      <w:proofErr w:type="spellStart"/>
+      <w:r>
+        <w:t>npm</w:t>
+      </w:r>
+      <w:proofErr w:type="spellEnd"/>
+    </w:p>
+    <w:p>
+      <w:r>
+        <w:rPr>
+          <w:rFonts w:ascii="MS Gothic" w:eastAsia="MS Gothic" w:hAnsi="MS Gothic" w:cs="MS Gothic" w:hint="eastAsia"/>
+        </w:rPr>
+        <w:t>├</w:t>
+      </w:r>
+      <w:r>
+        <w:rPr>
+          <w:rFonts w:ascii="Calibri" w:hAnsi="Calibri" w:cs="Calibri"/>
+        </w:rPr>
+        <w:t>──</w:t>
+      </w:r>
+      <w:r>
+        <w:t xml:space="preserve"> config/                     # Configuration</w:t>
+      </w:r>
+    </w:p>
+    <w:p>
+      <w:r>
+        <w:t xml:space="preserve">│   </w:t>
+      </w:r>
+      <w:r>
+        <w:rPr>
+          <w:rFonts w:ascii="MS Gothic" w:eastAsia="MS Gothic" w:hAnsi="MS Gothic" w:cs="MS Gothic" w:hint="eastAsia"/>
+        </w:rPr>
+        <w:t>├</w:t>
+      </w:r>
+      <w:r>
+        <w:rPr>
+          <w:rFonts w:ascii="Calibri" w:hAnsi="Calibri" w:cs="Calibri"/>
+        </w:rPr>
+        <w:t>──</w:t>
+      </w:r>
+      <w:r>
+        <w:t xml:space="preserve"> db.config.js            # Configuration de la base de donn</w:t>
+      </w:r>
+      <w:r>
+        <w:rPr>
+          <w:rFonts w:ascii="Calibri" w:hAnsi="Calibri" w:cs="Calibri"/>
+        </w:rPr>
+        <w:t>é</w:t>
+      </w:r>
+      <w:r>
+        <w:t>es</w:t>
+      </w:r>
+    </w:p>
+    <w:p>
+      <w:r>
+        <w:t>│   └── security.config.js      # Configuration de sécurité</w:t>
+      </w:r>
+    </w:p>
+    <w:p>
+      <w:r>
+        <w:rPr>
+          <w:rFonts w:ascii="MS Gothic" w:eastAsia="MS Gothic" w:hAnsi="MS Gothic" w:cs="MS Gothic" w:hint="eastAsia"/>
+        </w:rPr>
+        <w:t>├</w:t>
+      </w:r>
+      <w:r>
+        <w:rPr>
+          <w:rFonts w:ascii="Calibri" w:hAnsi="Calibri" w:cs="Calibri"/>
+        </w:rPr>
+        <w:t>──</w:t>
+      </w:r>
+      <w:r>
+        <w:t xml:space="preserve"> routes/                     # Routes de l'API</w:t>
+      </w:r>
+    </w:p>
+    <w:p>
+      <w:r>
+        <w:t xml:space="preserve">│   </w:t>
+      </w:r>
+      <w:r>
+        <w:rPr>
+          <w:rFonts w:ascii="MS Gothic" w:eastAsia="MS Gothic" w:hAnsi="MS Gothic" w:cs="MS Gothic" w:hint="eastAsia"/>
+        </w:rPr>
+        <w:t>├</w:t>
+      </w:r>
+      <w:r>
+        <w:rPr>
+          <w:rFonts w:ascii="Calibri" w:hAnsi="Calibri" w:cs="Calibri"/>
+        </w:rPr>
+        <w:t>──</w:t>
+      </w:r>
+      <w:r>
+        <w:t xml:space="preserve"> auth.routes.js</w:t>
+      </w:r>
+    </w:p>
+    <w:p>
+      <w:r>
+        <w:t xml:space="preserve">│   </w:t>
+      </w:r>
+      <w:r>
+        <w:rPr>
+          <w:rFonts w:ascii="MS Gothic" w:eastAsia="MS Gothic" w:hAnsi="MS Gothic" w:cs="MS Gothic" w:hint="eastAsia"/>
+        </w:rPr>
+        <w:t>├</w:t>
+      </w:r>
+      <w:r>
+        <w:rPr>
+          <w:rFonts w:ascii="Calibri" w:hAnsi="Calibri" w:cs="Calibri"/>
+        </w:rPr>
+        <w:t>──</w:t>
+      </w:r>
+      <w:r>
+        <w:t xml:space="preserve"> taxes.routes.js</w:t>
+      </w:r>
+    </w:p>
+    <w:p>
+      <w:r>
+        <w:t xml:space="preserve">│   </w:t>
+      </w:r>
+      <w:r>
+        <w:rPr>
+          <w:rFonts w:ascii="MS Gothic" w:eastAsia="MS Gothic" w:hAnsi="MS Gothic" w:cs="MS Gothic" w:hint="eastAsia"/>
+        </w:rPr>
+        <w:t>├</w:t>
+      </w:r>
+      <w:r>
+        <w:rPr>
+          <w:rFonts w:ascii="Calibri" w:hAnsi="Calibri" w:cs="Calibri"/>
+        </w:rPr>
+        <w:t>──</w:t>
+      </w:r>
+      <w:r>
+        <w:t xml:space="preserve"> sync.routes.js</w:t>
+      </w:r>
+    </w:p>
+    <w:p>
+      <w:r>
+        <w:t>│   └── feedback.routes.js</w:t>
+      </w:r>
+    </w:p>
+    <w:p>
+      <w:r>
+        <w:rPr>
+          <w:rFonts w:ascii="MS Gothic" w:eastAsia="MS Gothic" w:hAnsi="MS Gothic" w:cs="MS Gothic" w:hint="eastAsia"/>
+        </w:rPr>
+        <w:t>├</w:t>
+      </w:r>
+      <w:r>
+        <w:rPr>
+          <w:rFonts w:ascii="Calibri" w:hAnsi="Calibri" w:cs="Calibri"/>
+        </w:rPr>
+        <w:t>──</w:t>
+      </w:r>
+      <w:r>
+        <w:t xml:space="preserve"> </w:t>
+      </w:r>
+      <w:proofErr w:type="spellStart"/>
+      <w:r>
+        <w:t>controllers</w:t>
+      </w:r>
+      <w:proofErr w:type="spellEnd"/>
+      <w:r>
+        <w:t>/                # Contr</w:t>
+      </w:r>
+      <w:r>
+        <w:rPr>
+          <w:rFonts w:ascii="Calibri" w:hAnsi="Calibri" w:cs="Calibri"/>
+        </w:rPr>
+        <w:t>ô</w:t>
+      </w:r>
+      <w:r>
+        <w:t>leurs</w:t>
+      </w:r>
+    </w:p>
+    <w:p>
+      <w:r>
+        <w:t xml:space="preserve">│   </w:t>
+      </w:r>
+      <w:r>
+        <w:rPr>
+          <w:rFonts w:ascii="MS Gothic" w:eastAsia="MS Gothic" w:hAnsi="MS Gothic" w:cs="MS Gothic" w:hint="eastAsia"/>
+        </w:rPr>
+        <w:t>├</w:t>
+      </w:r>
+      <w:r>
+        <w:rPr>
+          <w:rFonts w:ascii="Calibri" w:hAnsi="Calibri" w:cs="Calibri"/>
+        </w:rPr>
+        <w:t>──</w:t>
+      </w:r>
+      <w:r>
+        <w:t xml:space="preserve"> auth.controller.js</w:t>
+      </w:r>
+    </w:p>
+    <w:p>
+      <w:r>
+        <w:t xml:space="preserve">│   </w:t>
+      </w:r>
+      <w:r>
+        <w:rPr>
+          <w:rFonts w:ascii="MS Gothic" w:eastAsia="MS Gothic" w:hAnsi="MS Gothic" w:cs="MS Gothic" w:hint="eastAsia"/>
+        </w:rPr>
+        <w:t>├</w:t>
+      </w:r>
+      <w:r>
+        <w:rPr>
+          <w:rFonts w:ascii="Calibri" w:hAnsi="Calibri" w:cs="Calibri"/>
+        </w:rPr>
+        <w:t>──</w:t>
+      </w:r>
+      <w:r>
+        <w:t xml:space="preserve"> taxes.controller.js</w:t>
+      </w:r>
+    </w:p>
+    <w:p>
+      <w:r>
+        <w:t>│   └── sync.controller.js</w:t>
+      </w:r>
+    </w:p>
+    <w:p>
+      <w:r>
+        <w:rPr>
+          <w:rFonts w:ascii="MS Gothic" w:eastAsia="MS Gothic" w:hAnsi="MS Gothic" w:cs="MS Gothic" w:hint="eastAsia"/>
+        </w:rPr>
+        <w:t>├</w:t>
+      </w:r>
+      <w:r>
+        <w:rPr>
+          <w:rFonts w:ascii="Calibri" w:hAnsi="Calibri" w:cs="Calibri"/>
+        </w:rPr>
+        <w:t>──</w:t>
+      </w:r>
+      <w:r>
+        <w:t xml:space="preserve"> middleware/                 # Middleware</w:t>
+      </w:r>
+    </w:p>
+    <w:p>
+      <w:r>
+        <w:t xml:space="preserve">│   </w:t>
+      </w:r>
+      <w:r>
+        <w:rPr>
+          <w:rFonts w:ascii="MS Gothic" w:eastAsia="MS Gothic" w:hAnsi="MS Gothic" w:cs="MS Gothic" w:hint="eastAsia"/>
+        </w:rPr>
+        <w:t>├</w:t>
+      </w:r>
+      <w:r>
+        <w:rPr>
+          <w:rFonts w:ascii="Calibri" w:hAnsi="Calibri" w:cs="Calibri"/>
+        </w:rPr>
+        <w:t>──</w:t>
+      </w:r>
+      <w:r>
+        <w:t xml:space="preserve"> auth.middleware.js</w:t>
+      </w:r>
+    </w:p>
+    <w:p>
+      <w:r>
+        <w:t>│   └── rate-limiter.js</w:t>
+      </w:r>
+    </w:p>
+    <w:p>
+      <w:r>
+        <w:rPr>
+          <w:rFonts w:ascii="MS Gothic" w:eastAsia="MS Gothic" w:hAnsi="MS Gothic" w:cs="MS Gothic" w:hint="eastAsia"/>
+        </w:rPr>
+        <w:t>├</w:t>
+      </w:r>
+      <w:r>
+        <w:rPr>
+          <w:rFonts w:ascii="Calibri" w:hAnsi="Calibri" w:cs="Calibri"/>
+        </w:rPr>
+        <w:t>──</w:t>
+      </w:r>
+      <w:r>
+        <w:t xml:space="preserve"> </w:t>
+      </w:r>
+      <w:proofErr w:type="spellStart"/>
+      <w:r>
+        <w:t>models</w:t>
+      </w:r>
+      <w:proofErr w:type="spellEnd"/>
+      <w:r>
+        <w:t>/                     # Mod</w:t>
+      </w:r>
+      <w:r>
+        <w:rPr>
+          <w:rFonts w:ascii="Calibri" w:hAnsi="Calibri" w:cs="Calibri"/>
+        </w:rPr>
+        <w:t>è</w:t>
+      </w:r>
+      <w:r>
+        <w:t xml:space="preserve">les </w:t>
+      </w:r>
+      <w:proofErr w:type="spellStart"/>
+      <w:r>
+        <w:t>Sequelize</w:t>
+      </w:r>
+      <w:proofErr w:type="spellEnd"/>
+    </w:p>
+    <w:p>
+      <w:r>
+        <w:t xml:space="preserve">│   </w:t>
+      </w:r>
+      <w:r>
+        <w:rPr>
+          <w:rFonts w:ascii="MS Gothic" w:eastAsia="MS Gothic" w:hAnsi="MS Gothic" w:cs="MS Gothic" w:hint="eastAsia"/>
+        </w:rPr>
+        <w:t>├</w:t>
+      </w:r>
+      <w:r>
+        <w:rPr>
+          <w:rFonts w:ascii="Calibri" w:hAnsi="Calibri" w:cs="Calibri"/>
+        </w:rPr>
+        <w:t>──</w:t>
+      </w:r>
+      <w:r>
+        <w:t xml:space="preserve"> user.model.js</w:t>
+      </w:r>
+    </w:p>
+    <w:p>
+      <w:r>
+        <w:t xml:space="preserve">│   </w:t>
+      </w:r>
+      <w:r>
+        <w:rPr>
+          <w:rFonts w:ascii="MS Gothic" w:eastAsia="MS Gothic" w:hAnsi="MS Gothic" w:cs="MS Gothic" w:hint="eastAsia"/>
+        </w:rPr>
+        <w:t>├</w:t>
+      </w:r>
+      <w:r>
+        <w:rPr>
+          <w:rFonts w:ascii="Calibri" w:hAnsi="Calibri" w:cs="Calibri"/>
+        </w:rPr>
+        <w:t>──</w:t>
+      </w:r>
+      <w:r>
+        <w:t xml:space="preserve"> tax.model.js</w:t>
+      </w:r>
+    </w:p>
+    <w:p>
+      <w:r>
+        <w:t>│   └── ministry.model.js</w:t>
+      </w:r>
+    </w:p>
+    <w:p>
+      <w:r>
+        <w:rPr>
+          <w:rFonts w:ascii="MS Gothic" w:eastAsia="MS Gothic" w:hAnsi="MS Gothic" w:cs="MS Gothic" w:hint="eastAsia"/>
+        </w:rPr>
+        <w:t>├</w:t>
+      </w:r>
+      <w:r>
+        <w:rPr>
+          <w:rFonts w:ascii="Calibri" w:hAnsi="Calibri" w:cs="Calibri"/>
+        </w:rPr>
+        <w:t>──</w:t>
+      </w:r>
+      <w:r>
+        <w:t xml:space="preserve"> services/                   # Services</w:t>
+      </w:r>
+    </w:p>
+    <w:p>
+      <w:r>
+        <w:t xml:space="preserve">│   </w:t>
+      </w:r>
+      <w:r>
+        <w:rPr>
+          <w:rFonts w:ascii="MS Gothic" w:eastAsia="MS Gothic" w:hAnsi="MS Gothic" w:cs="MS Gothic" w:hint="eastAsia"/>
+        </w:rPr>
+        <w:t>├</w:t>
+      </w:r>
+      <w:r>
+        <w:rPr>
+          <w:rFonts w:ascii="Calibri" w:hAnsi="Calibri" w:cs="Calibri"/>
+        </w:rPr>
+        <w:t>──</w:t>
+      </w:r>
+      <w:r>
+        <w:t xml:space="preserve"> sync.service.js</w:t>
+      </w:r>
+    </w:p>
+    <w:p>
+      <w:r>
+        <w:t xml:space="preserve">│   </w:t>
+      </w:r>
+      <w:r>
+        <w:rPr>
+          <w:rFonts w:ascii="MS Gothic" w:eastAsia="MS Gothic" w:hAnsi="MS Gothic" w:cs="MS Gothic" w:hint="eastAsia"/>
+        </w:rPr>
+        <w:t>├</w:t>
+      </w:r>
+      <w:r>
+        <w:rPr>
+          <w:rFonts w:ascii="Calibri" w:hAnsi="Calibri" w:cs="Calibri"/>
+        </w:rPr>
+        <w:t>──</w:t>
+      </w:r>
+      <w:r>
+        <w:t xml:space="preserve"> delta.service.js</w:t>
+      </w:r>
+    </w:p>
+    <w:p>
+      <w:r>
+        <w:t xml:space="preserve">│   </w:t>
+      </w:r>
+      <w:r>
+        <w:rPr>
+          <w:rFonts w:ascii="MS Gothic" w:eastAsia="MS Gothic" w:hAnsi="MS Gothic" w:cs="MS Gothic" w:hint="eastAsia"/>
+        </w:rPr>
+        <w:t>├</w:t>
+      </w:r>
+      <w:r>
+        <w:rPr>
+          <w:rFonts w:ascii="Calibri" w:hAnsi="Calibri" w:cs="Calibri"/>
+        </w:rPr>
+        <w:t>──</w:t>
+      </w:r>
+      <w:r>
+        <w:t xml:space="preserve"> encryption.service.js</w:t>
+      </w:r>
+    </w:p>
+    <w:p>
+      <w:r>
+        <w:t xml:space="preserve">│   </w:t>
+      </w:r>
+      <w:r>
+        <w:rPr>
+          <w:rFonts w:ascii="MS Gothic" w:eastAsia="MS Gothic" w:hAnsi="MS Gothic" w:cs="MS Gothic" w:hint="eastAsia"/>
+        </w:rPr>
+        <w:t>├</w:t>
+      </w:r>
+      <w:r>
+        <w:rPr>
+          <w:rFonts w:ascii="Calibri" w:hAnsi="Calibri" w:cs="Calibri"/>
+        </w:rPr>
+        <w:t>──</w:t>
+      </w:r>
+      <w:r>
+        <w:t xml:space="preserve"> audit.service.js</w:t>
+      </w:r>
+    </w:p>
+    <w:p>
+      <w:r>
+        <w:t>│   └── release.service.js</w:t>
+      </w:r>
+    </w:p>
+    <w:p>
+      <w:r>
+        <w:rPr>
+          <w:rFonts w:ascii="MS Gothic" w:eastAsia="MS Gothic" w:hAnsi="MS Gothic" w:cs="MS Gothic" w:hint="eastAsia"/>
+        </w:rPr>
+        <w:t>├</w:t>
+      </w:r>
+      <w:r>
+        <w:rPr>
+          <w:rFonts w:ascii="Calibri" w:hAnsi="Calibri" w:cs="Calibri"/>
+        </w:rPr>
+        <w:t>──</w:t>
+      </w:r>
+      <w:r>
+        <w:t xml:space="preserve"> </w:t>
+      </w:r>
+      <w:proofErr w:type="spellStart"/>
+      <w:r>
+        <w:t>database</w:t>
+      </w:r>
+      <w:proofErr w:type="spellEnd"/>
+      <w:r>
+        <w:t>/                   # Base de donn</w:t>
+      </w:r>
+      <w:r>
+        <w:rPr>
+          <w:rFonts w:ascii="Calibri" w:hAnsi="Calibri" w:cs="Calibri"/>
+        </w:rPr>
+        <w:t>é</w:t>
+      </w:r>
+      <w:r>
+        <w:t>es</w:t>
+      </w:r>
+    </w:p>
+    <w:p>
+      <w:r>
         <w:lastRenderedPageBreak/>
-        <w:t>backend/                        # Code du serveur Node.js</w:t>
-      </w:r>
-    </w:p>
-    <w:p>
-      <w:r>
-        <w:rPr>
-          <w:rFonts w:ascii="MS Gothic" w:eastAsia="MS Gothic" w:hAnsi="MS Gothic" w:cs="MS Gothic" w:hint="eastAsia"/>
-        </w:rPr>
-        <w:t>├</w:t>
-      </w:r>
-      <w:r>
-        <w:rPr>
-          <w:rFonts w:ascii="Calibri" w:hAnsi="Calibri" w:cs="Calibri"/>
-        </w:rPr>
-        <w:t>──</w:t>
-      </w:r>
-      <w:r>
-        <w:t xml:space="preserve"> server.js                   # Point d'entr</w:t>
-      </w:r>
-      <w:r>
-        <w:rPr>
-          <w:rFonts w:ascii="Calibri" w:hAnsi="Calibri" w:cs="Calibri"/>
-        </w:rPr>
-        <w:t>é</w:t>
-      </w:r>
-      <w:r>
-        <w:t>e du serveur</w:t>
-      </w:r>
-    </w:p>
-    <w:p>
-      <w:r>
-        <w:rPr>
-          <w:rFonts w:ascii="MS Gothic" w:eastAsia="MS Gothic" w:hAnsi="MS Gothic" w:cs="MS Gothic" w:hint="eastAsia"/>
-        </w:rPr>
-        <w:t>├</w:t>
-      </w:r>
-      <w:r>
-        <w:rPr>
-          <w:rFonts w:ascii="Calibri" w:hAnsi="Calibri" w:cs="Calibri"/>
-        </w:rPr>
-        <w:t>──</w:t>
-      </w:r>
-      <w:r>
-        <w:t xml:space="preserve"> </w:t>
-      </w:r>
-      <w:proofErr w:type="spellStart"/>
-      <w:r>
-        <w:t>package.json</w:t>
-      </w:r>
-      <w:proofErr w:type="spellEnd"/>
-      <w:r>
-        <w:t xml:space="preserve">                # Configuration </w:t>
-      </w:r>
-      <w:proofErr w:type="spellStart"/>
-      <w:r>
-        <w:t>npm</w:t>
-      </w:r>
-      <w:proofErr w:type="spellEnd"/>
-    </w:p>
-    <w:p>
-      <w:r>
-        <w:rPr>
-          <w:rFonts w:ascii="MS Gothic" w:eastAsia="MS Gothic" w:hAnsi="MS Gothic" w:cs="MS Gothic" w:hint="eastAsia"/>
-        </w:rPr>
-        <w:t>├</w:t>
-      </w:r>
-      <w:r>
-        <w:rPr>
-          <w:rFonts w:ascii="Calibri" w:hAnsi="Calibri" w:cs="Calibri"/>
-        </w:rPr>
-        <w:t>──</w:t>
-      </w:r>
-      <w:r>
-        <w:t xml:space="preserve"> config/                     # Configuration</w:t>
-      </w:r>
-    </w:p>
-    <w:p>
-      <w:r>
-        <w:t xml:space="preserve">│   </w:t>
-      </w:r>
-      <w:r>
-        <w:rPr>
-          <w:rFonts w:ascii="MS Gothic" w:eastAsia="MS Gothic" w:hAnsi="MS Gothic" w:cs="MS Gothic" w:hint="eastAsia"/>
-        </w:rPr>
-        <w:t>├</w:t>
-      </w:r>
-      <w:r>
-        <w:rPr>
-          <w:rFonts w:ascii="Calibri" w:hAnsi="Calibri" w:cs="Calibri"/>
-        </w:rPr>
-        <w:t>──</w:t>
-      </w:r>
-      <w:r>
-        <w:t xml:space="preserve"> db.config.js            # Configuration de la base de donn</w:t>
-      </w:r>
-      <w:r>
-        <w:rPr>
-          <w:rFonts w:ascii="Calibri" w:hAnsi="Calibri" w:cs="Calibri"/>
-        </w:rPr>
-        <w:t>é</w:t>
-      </w:r>
-      <w:r>
-        <w:t>es</w:t>
-      </w:r>
-    </w:p>
-    <w:p>
-      <w:r>
-        <w:t>│   └── security.config.js      # Configuration de sécurité</w:t>
-      </w:r>
-    </w:p>
-    <w:p>
-      <w:r>
-        <w:rPr>
-          <w:rFonts w:ascii="MS Gothic" w:eastAsia="MS Gothic" w:hAnsi="MS Gothic" w:cs="MS Gothic" w:hint="eastAsia"/>
-        </w:rPr>
-        <w:t>├</w:t>
-      </w:r>
-      <w:r>
-        <w:rPr>
-          <w:rFonts w:ascii="Calibri" w:hAnsi="Calibri" w:cs="Calibri"/>
-        </w:rPr>
-        <w:t>──</w:t>
-      </w:r>
-      <w:r>
-        <w:t xml:space="preserve"> routes/                     # Routes de l'API</w:t>
-      </w:r>
-    </w:p>
-    <w:p>
-      <w:r>
-        <w:t xml:space="preserve">│   </w:t>
-      </w:r>
-      <w:r>
-        <w:rPr>
-          <w:rFonts w:ascii="MS Gothic" w:eastAsia="MS Gothic" w:hAnsi="MS Gothic" w:cs="MS Gothic" w:hint="eastAsia"/>
-        </w:rPr>
-        <w:t>├</w:t>
-      </w:r>
-      <w:r>
-        <w:rPr>
-          <w:rFonts w:ascii="Calibri" w:hAnsi="Calibri" w:cs="Calibri"/>
-        </w:rPr>
-        <w:t>──</w:t>
-      </w:r>
-      <w:r>
-        <w:t xml:space="preserve"> auth.routes.js</w:t>
-      </w:r>
-    </w:p>
-    <w:p>
-      <w:r>
-        <w:t xml:space="preserve">│   </w:t>
-      </w:r>
-      <w:r>
-        <w:rPr>
-          <w:rFonts w:ascii="MS Gothic" w:eastAsia="MS Gothic" w:hAnsi="MS Gothic" w:cs="MS Gothic" w:hint="eastAsia"/>
-        </w:rPr>
-        <w:t>├</w:t>
-      </w:r>
-      <w:r>
-        <w:rPr>
-          <w:rFonts w:ascii="Calibri" w:hAnsi="Calibri" w:cs="Calibri"/>
-        </w:rPr>
-        <w:t>──</w:t>
-      </w:r>
-      <w:r>
-        <w:t xml:space="preserve"> taxes.routes.js</w:t>
-      </w:r>
-    </w:p>
-    <w:p>
-      <w:r>
-        <w:t xml:space="preserve">│   </w:t>
-      </w:r>
-      <w:r>
-        <w:rPr>
-          <w:rFonts w:ascii="MS Gothic" w:eastAsia="MS Gothic" w:hAnsi="MS Gothic" w:cs="MS Gothic" w:hint="eastAsia"/>
-        </w:rPr>
-        <w:t>├</w:t>
-      </w:r>
-      <w:r>
-        <w:rPr>
-          <w:rFonts w:ascii="Calibri" w:hAnsi="Calibri" w:cs="Calibri"/>
-        </w:rPr>
-        <w:t>──</w:t>
-      </w:r>
-      <w:r>
-        <w:t xml:space="preserve"> sync.routes.js</w:t>
-      </w:r>
-    </w:p>
-    <w:p>
-      <w:r>
-        <w:t>│   └── feedback.routes.js</w:t>
-      </w:r>
-    </w:p>
-    <w:p>
-      <w:r>
-        <w:rPr>
-          <w:rFonts w:ascii="MS Gothic" w:eastAsia="MS Gothic" w:hAnsi="MS Gothic" w:cs="MS Gothic" w:hint="eastAsia"/>
-        </w:rPr>
-        <w:t>├</w:t>
-      </w:r>
-      <w:r>
-        <w:rPr>
-          <w:rFonts w:ascii="Calibri" w:hAnsi="Calibri" w:cs="Calibri"/>
-        </w:rPr>
-        <w:t>──</w:t>
-      </w:r>
-      <w:r>
-        <w:t xml:space="preserve"> </w:t>
-      </w:r>
-      <w:proofErr w:type="spellStart"/>
-      <w:r>
-        <w:t>controllers</w:t>
-      </w:r>
-      <w:proofErr w:type="spellEnd"/>
-      <w:r>
-        <w:t>/                # Contr</w:t>
-      </w:r>
-      <w:r>
-        <w:rPr>
-          <w:rFonts w:ascii="Calibri" w:hAnsi="Calibri" w:cs="Calibri"/>
-        </w:rPr>
-        <w:t>ô</w:t>
-      </w:r>
-      <w:r>
-        <w:t>leurs</w:t>
-      </w:r>
-    </w:p>
-    <w:p>
-      <w:r>
-        <w:t xml:space="preserve">│   </w:t>
-      </w:r>
-      <w:r>
-        <w:rPr>
-          <w:rFonts w:ascii="MS Gothic" w:eastAsia="MS Gothic" w:hAnsi="MS Gothic" w:cs="MS Gothic" w:hint="eastAsia"/>
-        </w:rPr>
-        <w:t>├</w:t>
-      </w:r>
-      <w:r>
-        <w:rPr>
-          <w:rFonts w:ascii="Calibri" w:hAnsi="Calibri" w:cs="Calibri"/>
-        </w:rPr>
-        <w:t>──</w:t>
-      </w:r>
-      <w:r>
-        <w:t xml:space="preserve"> auth.controller.js</w:t>
-      </w:r>
-    </w:p>
-    <w:p>
-      <w:r>
-        <w:t xml:space="preserve">│   </w:t>
-      </w:r>
-      <w:r>
-        <w:rPr>
-          <w:rFonts w:ascii="MS Gothic" w:eastAsia="MS Gothic" w:hAnsi="MS Gothic" w:cs="MS Gothic" w:hint="eastAsia"/>
-        </w:rPr>
-        <w:t>├</w:t>
-      </w:r>
-      <w:r>
-        <w:rPr>
-          <w:rFonts w:ascii="Calibri" w:hAnsi="Calibri" w:cs="Calibri"/>
-        </w:rPr>
-        <w:t>──</w:t>
-      </w:r>
-      <w:r>
-        <w:t xml:space="preserve"> taxes.controller.js</w:t>
-      </w:r>
-    </w:p>
-    <w:p>
-      <w:r>
-        <w:t>│   └── sync.controller.js</w:t>
-      </w:r>
-    </w:p>
-    <w:p>
-      <w:r>
-        <w:rPr>
-          <w:rFonts w:ascii="MS Gothic" w:eastAsia="MS Gothic" w:hAnsi="MS Gothic" w:cs="MS Gothic" w:hint="eastAsia"/>
-        </w:rPr>
-        <w:t>├</w:t>
-      </w:r>
-      <w:r>
-        <w:rPr>
-          <w:rFonts w:ascii="Calibri" w:hAnsi="Calibri" w:cs="Calibri"/>
-        </w:rPr>
-        <w:t>──</w:t>
-      </w:r>
-      <w:r>
-        <w:t xml:space="preserve"> middleware/                 # Middleware</w:t>
-      </w:r>
-    </w:p>
-    <w:p>
-      <w:r>
-        <w:t xml:space="preserve">│   </w:t>
-      </w:r>
-      <w:r>
-        <w:rPr>
-          <w:rFonts w:ascii="MS Gothic" w:eastAsia="MS Gothic" w:hAnsi="MS Gothic" w:cs="MS Gothic" w:hint="eastAsia"/>
-        </w:rPr>
-        <w:t>├</w:t>
-      </w:r>
-      <w:r>
-        <w:rPr>
-          <w:rFonts w:ascii="Calibri" w:hAnsi="Calibri" w:cs="Calibri"/>
-        </w:rPr>
-        <w:t>──</w:t>
-      </w:r>
-      <w:r>
-        <w:t xml:space="preserve"> auth.middleware.js</w:t>
-      </w:r>
-    </w:p>
-    <w:p>
-      <w:r>
-        <w:t>│   └── rate-limiter.js</w:t>
-      </w:r>
-    </w:p>
-    <w:p>
-      <w:r>
-        <w:rPr>
-          <w:rFonts w:ascii="MS Gothic" w:eastAsia="MS Gothic" w:hAnsi="MS Gothic" w:cs="MS Gothic" w:hint="eastAsia"/>
-        </w:rPr>
-        <w:t>├</w:t>
-      </w:r>
-      <w:r>
-        <w:rPr>
-          <w:rFonts w:ascii="Calibri" w:hAnsi="Calibri" w:cs="Calibri"/>
-        </w:rPr>
-        <w:t>──</w:t>
-      </w:r>
-      <w:r>
-        <w:t xml:space="preserve"> </w:t>
-      </w:r>
-      <w:proofErr w:type="spellStart"/>
-      <w:r>
-        <w:t>models</w:t>
-      </w:r>
-      <w:proofErr w:type="spellEnd"/>
-      <w:r>
-        <w:t>/                     # Mod</w:t>
-      </w:r>
-      <w:r>
-        <w:rPr>
-          <w:rFonts w:ascii="Calibri" w:hAnsi="Calibri" w:cs="Calibri"/>
-        </w:rPr>
-        <w:t>è</w:t>
-      </w:r>
-      <w:r>
-        <w:t xml:space="preserve">les </w:t>
-      </w:r>
-      <w:proofErr w:type="spellStart"/>
-      <w:r>
-        <w:t>Sequelize</w:t>
-      </w:r>
-      <w:proofErr w:type="spellEnd"/>
-    </w:p>
-    <w:p>
-      <w:r>
-        <w:t xml:space="preserve">│   </w:t>
-      </w:r>
-      <w:r>
-        <w:rPr>
-          <w:rFonts w:ascii="MS Gothic" w:eastAsia="MS Gothic" w:hAnsi="MS Gothic" w:cs="MS Gothic" w:hint="eastAsia"/>
-        </w:rPr>
-        <w:t>├</w:t>
-      </w:r>
-      <w:r>
-        <w:rPr>
-          <w:rFonts w:ascii="Calibri" w:hAnsi="Calibri" w:cs="Calibri"/>
-        </w:rPr>
-        <w:t>──</w:t>
-      </w:r>
-      <w:r>
-        <w:t xml:space="preserve"> user.model.js</w:t>
-      </w:r>
-    </w:p>
-    <w:p>
-      <w:r>
-        <w:t xml:space="preserve">│   </w:t>
-      </w:r>
-      <w:r>
-        <w:rPr>
-          <w:rFonts w:ascii="MS Gothic" w:eastAsia="MS Gothic" w:hAnsi="MS Gothic" w:cs="MS Gothic" w:hint="eastAsia"/>
-        </w:rPr>
-        <w:t>├</w:t>
-      </w:r>
-      <w:r>
-        <w:rPr>
-          <w:rFonts w:ascii="Calibri" w:hAnsi="Calibri" w:cs="Calibri"/>
-        </w:rPr>
-        <w:t>──</w:t>
-      </w:r>
-      <w:r>
-        <w:t xml:space="preserve"> tax.model.js</w:t>
-      </w:r>
-    </w:p>
-    <w:p>
-      <w:r>
-        <w:t>│   └── ministry.model.js</w:t>
-      </w:r>
-    </w:p>
-    <w:p>
-      <w:r>
-        <w:rPr>
-          <w:rFonts w:ascii="MS Gothic" w:eastAsia="MS Gothic" w:hAnsi="MS Gothic" w:cs="MS Gothic" w:hint="eastAsia"/>
-        </w:rPr>
-        <w:t>├</w:t>
-      </w:r>
-      <w:r>
-        <w:rPr>
-          <w:rFonts w:ascii="Calibri" w:hAnsi="Calibri" w:cs="Calibri"/>
-        </w:rPr>
-        <w:t>──</w:t>
-      </w:r>
-      <w:r>
-        <w:t xml:space="preserve"> services/                   # Services</w:t>
-      </w:r>
-    </w:p>
-    <w:p>
-      <w:r>
-        <w:t xml:space="preserve">│   </w:t>
-      </w:r>
-      <w:r>
-        <w:rPr>
-          <w:rFonts w:ascii="MS Gothic" w:eastAsia="MS Gothic" w:hAnsi="MS Gothic" w:cs="MS Gothic" w:hint="eastAsia"/>
-        </w:rPr>
-        <w:t>├</w:t>
-      </w:r>
-      <w:r>
-        <w:rPr>
-          <w:rFonts w:ascii="Calibri" w:hAnsi="Calibri" w:cs="Calibri"/>
-        </w:rPr>
-        <w:t>──</w:t>
-      </w:r>
-      <w:r>
-        <w:t xml:space="preserve"> sync.service.js</w:t>
-      </w:r>
-    </w:p>
-    <w:p>
-      <w:r>
-        <w:t xml:space="preserve">│   </w:t>
-      </w:r>
-      <w:r>
-        <w:rPr>
-          <w:rFonts w:ascii="MS Gothic" w:eastAsia="MS Gothic" w:hAnsi="MS Gothic" w:cs="MS Gothic" w:hint="eastAsia"/>
-        </w:rPr>
-        <w:t>├</w:t>
-      </w:r>
-      <w:r>
-        <w:rPr>
-          <w:rFonts w:ascii="Calibri" w:hAnsi="Calibri" w:cs="Calibri"/>
-        </w:rPr>
-        <w:t>──</w:t>
-      </w:r>
-      <w:r>
-        <w:t xml:space="preserve"> delta.service.js</w:t>
-      </w:r>
-    </w:p>
-    <w:p>
-      <w:r>
-        <w:t xml:space="preserve">│   </w:t>
-      </w:r>
-      <w:r>
-        <w:rPr>
-          <w:rFonts w:ascii="MS Gothic" w:eastAsia="MS Gothic" w:hAnsi="MS Gothic" w:cs="MS Gothic" w:hint="eastAsia"/>
-        </w:rPr>
-        <w:t>├</w:t>
-      </w:r>
-      <w:r>
-        <w:rPr>
-          <w:rFonts w:ascii="Calibri" w:hAnsi="Calibri" w:cs="Calibri"/>
-        </w:rPr>
-        <w:t>──</w:t>
-      </w:r>
-      <w:r>
-        <w:t xml:space="preserve"> encryption.service.js</w:t>
-      </w:r>
-    </w:p>
-    <w:p>
-      <w:r>
-        <w:t xml:space="preserve">│   </w:t>
-      </w:r>
-      <w:r>
-        <w:rPr>
-          <w:rFonts w:ascii="MS Gothic" w:eastAsia="MS Gothic" w:hAnsi="MS Gothic" w:cs="MS Gothic" w:hint="eastAsia"/>
-        </w:rPr>
-        <w:t>├</w:t>
-      </w:r>
-      <w:r>
-        <w:rPr>
-          <w:rFonts w:ascii="Calibri" w:hAnsi="Calibri" w:cs="Calibri"/>
-        </w:rPr>
-        <w:t>──</w:t>
-      </w:r>
-      <w:r>
-        <w:t xml:space="preserve"> audit.service.js</w:t>
-      </w:r>
-    </w:p>
-    <w:p>
-      <w:r>
-        <w:t>│   └── release.service.js</w:t>
-      </w:r>
-    </w:p>
-    <w:p>
-      <w:r>
-        <w:rPr>
-          <w:rFonts w:ascii="MS Gothic" w:eastAsia="MS Gothic" w:hAnsi="MS Gothic" w:cs="MS Gothic" w:hint="eastAsia"/>
-        </w:rPr>
-        <w:t>├</w:t>
-      </w:r>
-      <w:r>
-        <w:rPr>
-          <w:rFonts w:ascii="Calibri" w:hAnsi="Calibri" w:cs="Calibri"/>
-        </w:rPr>
-        <w:t>──</w:t>
-      </w:r>
-      <w:r>
-        <w:t xml:space="preserve"> </w:t>
-      </w:r>
-      <w:proofErr w:type="spellStart"/>
-      <w:r>
-        <w:t>database</w:t>
-      </w:r>
-      <w:proofErr w:type="spellEnd"/>
-      <w:r>
-        <w:t>/                   # Base de donn</w:t>
-      </w:r>
-      <w:r>
-        <w:rPr>
-          <w:rFonts w:ascii="Calibri" w:hAnsi="Calibri" w:cs="Calibri"/>
-        </w:rPr>
-        <w:t>é</w:t>
-      </w:r>
-      <w:r>
-        <w:t>es</w:t>
-      </w:r>
-    </w:p>
-    <w:p>
-      <w:r>
         <w:t xml:space="preserve">│   </w:t>
       </w:r>
       <w:r>
@@ -5174,7 +5192,6 @@
     </w:p>
     <w:p>
       <w:r>
-        <w:lastRenderedPageBreak/>
         <w:t xml:space="preserve">│   </w:t>
       </w:r>
       <w:r>
@@ -6275,7 +6292,6 @@
   <w:style w:type="character" w:default="1" w:styleId="DefaultParagraphFont">
     <w:name w:val="Default Paragraph Font"/>
     <w:uiPriority w:val="1"/>
-    <w:semiHidden/>
     <w:unhideWhenUsed/>
   </w:style>
   <w:style w:type="table" w:default="1" w:styleId="TableNormal">

</xml_diff>